<commit_message>
Loppuraportti ja Jaakon arviointilomake valmis
</commit_message>
<xml_diff>
--- a/Loppuraportti/Project_closing_report_1.0.docx
+++ b/Loppuraportti/Project_closing_report_1.0.docx
@@ -13,8 +13,6 @@
           <w:lang w:val="fi-FI"/>
         </w:rPr>
       </w:pPr>
-      <w:bookmarkStart w:id="0" w:name="_GoBack"/>
-      <w:bookmarkEnd w:id="0"/>
     </w:p>
     <w:p>
       <w:pPr>
@@ -71,6 +69,7 @@
         </w:rPr>
         <w:t xml:space="preserve">JECT </w:t>
       </w:r>
+      <w:proofErr w:type="spellStart"/>
       <w:r>
         <w:rPr>
           <w:rFonts w:ascii="Verdana" w:hAnsi="Verdana"/>
@@ -81,6 +80,7 @@
         </w:rPr>
         <w:t>BankSimulator</w:t>
       </w:r>
+      <w:proofErr w:type="spellEnd"/>
     </w:p>
     <w:p>
       <w:pPr>
@@ -145,8 +145,18 @@
           <w:sz w:val="24"/>
           <w:lang w:val="fi-FI"/>
         </w:rPr>
-        <w:t>ersion history</w:t>
-      </w:r>
+        <w:t xml:space="preserve">ersion </w:t>
+      </w:r>
+      <w:proofErr w:type="spellStart"/>
+      <w:r>
+        <w:rPr>
+          <w:rFonts w:ascii="Verdana" w:hAnsi="Verdana"/>
+          <w:sz w:val="24"/>
+          <w:lang w:val="fi-FI"/>
+        </w:rPr>
+        <w:t>history</w:t>
+      </w:r>
+      <w:proofErr w:type="spellEnd"/>
     </w:p>
     <w:p>
       <w:pPr>
@@ -246,6 +256,7 @@
                 <w:lang w:val="fi-FI"/>
               </w:rPr>
             </w:pPr>
+            <w:proofErr w:type="spellStart"/>
             <w:r>
               <w:rPr>
                 <w:rFonts w:ascii="Verdana" w:hAnsi="Verdana"/>
@@ -255,6 +266,7 @@
               </w:rPr>
               <w:t>Date</w:t>
             </w:r>
+            <w:proofErr w:type="spellEnd"/>
           </w:p>
         </w:tc>
         <w:tc>
@@ -279,6 +291,7 @@
                 <w:lang w:val="fi-FI"/>
               </w:rPr>
             </w:pPr>
+            <w:proofErr w:type="spellStart"/>
             <w:r>
               <w:rPr>
                 <w:rFonts w:ascii="Verdana" w:hAnsi="Verdana"/>
@@ -288,6 +301,7 @@
               </w:rPr>
               <w:t>Changes</w:t>
             </w:r>
+            <w:proofErr w:type="spellEnd"/>
           </w:p>
         </w:tc>
         <w:tc>
@@ -312,6 +326,7 @@
                 <w:lang w:val="fi-FI"/>
               </w:rPr>
             </w:pPr>
+            <w:proofErr w:type="spellStart"/>
             <w:r>
               <w:rPr>
                 <w:rFonts w:ascii="Verdana" w:hAnsi="Verdana"/>
@@ -319,8 +334,69 @@
                 <w:szCs w:val="22"/>
                 <w:lang w:val="fi-FI"/>
               </w:rPr>
-              <w:t>Done by/Approved by</w:t>
+              <w:t>Done</w:t>
             </w:r>
+            <w:proofErr w:type="spellEnd"/>
+            <w:r>
+              <w:rPr>
+                <w:rFonts w:ascii="Verdana" w:hAnsi="Verdana"/>
+                <w:sz w:val="22"/>
+                <w:szCs w:val="22"/>
+                <w:lang w:val="fi-FI"/>
+              </w:rPr>
+              <w:t xml:space="preserve"> </w:t>
+            </w:r>
+            <w:proofErr w:type="spellStart"/>
+            <w:r>
+              <w:rPr>
+                <w:rFonts w:ascii="Verdana" w:hAnsi="Verdana"/>
+                <w:sz w:val="22"/>
+                <w:szCs w:val="22"/>
+                <w:lang w:val="fi-FI"/>
+              </w:rPr>
+              <w:t>by</w:t>
+            </w:r>
+            <w:proofErr w:type="spellEnd"/>
+            <w:r>
+              <w:rPr>
+                <w:rFonts w:ascii="Verdana" w:hAnsi="Verdana"/>
+                <w:sz w:val="22"/>
+                <w:szCs w:val="22"/>
+                <w:lang w:val="fi-FI"/>
+              </w:rPr>
+              <w:t>/</w:t>
+            </w:r>
+            <w:proofErr w:type="spellStart"/>
+            <w:r>
+              <w:rPr>
+                <w:rFonts w:ascii="Verdana" w:hAnsi="Verdana"/>
+                <w:sz w:val="22"/>
+                <w:szCs w:val="22"/>
+                <w:lang w:val="fi-FI"/>
+              </w:rPr>
+              <w:t>Approved</w:t>
+            </w:r>
+            <w:proofErr w:type="spellEnd"/>
+            <w:r>
+              <w:rPr>
+                <w:rFonts w:ascii="Verdana" w:hAnsi="Verdana"/>
+                <w:sz w:val="22"/>
+                <w:szCs w:val="22"/>
+                <w:lang w:val="fi-FI"/>
+              </w:rPr>
+              <w:t xml:space="preserve"> </w:t>
+            </w:r>
+            <w:proofErr w:type="spellStart"/>
+            <w:r>
+              <w:rPr>
+                <w:rFonts w:ascii="Verdana" w:hAnsi="Verdana"/>
+                <w:sz w:val="22"/>
+                <w:szCs w:val="22"/>
+                <w:lang w:val="fi-FI"/>
+              </w:rPr>
+              <w:t>by</w:t>
+            </w:r>
+            <w:proofErr w:type="spellEnd"/>
           </w:p>
         </w:tc>
       </w:tr>
@@ -466,6 +542,7 @@
           <w:p>
             <w:pPr>
               <w:pStyle w:val="Yltunniste"/>
+              <w:ind w:left="0"/>
               <w:rPr>
                 <w:rFonts w:ascii="Verdana" w:hAnsi="Verdana"/>
                 <w:sz w:val="22"/>
@@ -473,6 +550,15 @@
                 <w:lang w:val="fi-FI"/>
               </w:rPr>
             </w:pPr>
+            <w:r>
+              <w:rPr>
+                <w:rFonts w:ascii="Verdana" w:hAnsi="Verdana"/>
+                <w:sz w:val="22"/>
+                <w:szCs w:val="22"/>
+                <w:lang w:val="fi-FI"/>
+              </w:rPr>
+              <w:t>16.12</w:t>
+            </w:r>
           </w:p>
         </w:tc>
         <w:tc>
@@ -497,6 +583,7 @@
                 <w:lang w:val="fi-FI"/>
               </w:rPr>
             </w:pPr>
+            <w:proofErr w:type="spellStart"/>
             <w:r>
               <w:rPr>
                 <w:rFonts w:ascii="Verdana" w:hAnsi="Verdana"/>
@@ -504,8 +591,29 @@
                 <w:szCs w:val="22"/>
                 <w:lang w:val="fi-FI"/>
               </w:rPr>
-              <w:t>Document done</w:t>
+              <w:t>Document</w:t>
             </w:r>
+            <w:proofErr w:type="spellEnd"/>
+            <w:r>
+              <w:rPr>
+                <w:rFonts w:ascii="Verdana" w:hAnsi="Verdana"/>
+                <w:sz w:val="22"/>
+                <w:szCs w:val="22"/>
+                <w:lang w:val="fi-FI"/>
+              </w:rPr>
+              <w:t xml:space="preserve"> </w:t>
+            </w:r>
+            <w:proofErr w:type="spellStart"/>
+            <w:r>
+              <w:rPr>
+                <w:rFonts w:ascii="Verdana" w:hAnsi="Verdana"/>
+                <w:sz w:val="22"/>
+                <w:szCs w:val="22"/>
+                <w:lang w:val="fi-FI"/>
+              </w:rPr>
+              <w:t>done</w:t>
+            </w:r>
+            <w:proofErr w:type="spellEnd"/>
           </w:p>
         </w:tc>
         <w:tc>
@@ -522,6 +630,7 @@
           <w:p>
             <w:pPr>
               <w:pStyle w:val="Yltunniste"/>
+              <w:ind w:left="0"/>
               <w:rPr>
                 <w:rFonts w:ascii="Verdana" w:hAnsi="Verdana"/>
                 <w:sz w:val="22"/>
@@ -529,6 +638,15 @@
                 <w:lang w:val="fi-FI"/>
               </w:rPr>
             </w:pPr>
+            <w:r>
+              <w:rPr>
+                <w:rFonts w:ascii="Verdana" w:hAnsi="Verdana"/>
+                <w:sz w:val="22"/>
+                <w:szCs w:val="22"/>
+                <w:lang w:val="fi-FI"/>
+              </w:rPr>
+              <w:t>TOPR</w:t>
+            </w:r>
           </w:p>
         </w:tc>
       </w:tr>
@@ -609,6 +727,7 @@
                 <w:lang w:val="fi-FI"/>
               </w:rPr>
             </w:pPr>
+            <w:proofErr w:type="spellStart"/>
             <w:r>
               <w:rPr>
                 <w:rFonts w:ascii="Verdana" w:hAnsi="Verdana"/>
@@ -616,8 +735,29 @@
                 <w:szCs w:val="22"/>
                 <w:lang w:val="fi-FI"/>
               </w:rPr>
-              <w:t>Base document</w:t>
+              <w:t>Base</w:t>
             </w:r>
+            <w:proofErr w:type="spellEnd"/>
+            <w:r>
+              <w:rPr>
+                <w:rFonts w:ascii="Verdana" w:hAnsi="Verdana"/>
+                <w:sz w:val="22"/>
+                <w:szCs w:val="22"/>
+                <w:lang w:val="fi-FI"/>
+              </w:rPr>
+              <w:t xml:space="preserve"> </w:t>
+            </w:r>
+            <w:proofErr w:type="spellStart"/>
+            <w:r>
+              <w:rPr>
+                <w:rFonts w:ascii="Verdana" w:hAnsi="Verdana"/>
+                <w:sz w:val="22"/>
+                <w:szCs w:val="22"/>
+                <w:lang w:val="fi-FI"/>
+              </w:rPr>
+              <w:t>document</w:t>
+            </w:r>
+            <w:proofErr w:type="spellEnd"/>
           </w:p>
         </w:tc>
         <w:tc>
@@ -641,6 +781,7 @@
                 <w:lang w:val="fi-FI"/>
               </w:rPr>
             </w:pPr>
+            <w:proofErr w:type="spellStart"/>
             <w:r>
               <w:rPr>
                 <w:rFonts w:ascii="Verdana" w:hAnsi="Verdana"/>
@@ -650,6 +791,7 @@
               </w:rPr>
               <w:t>Phe</w:t>
             </w:r>
+            <w:proofErr w:type="spellEnd"/>
           </w:p>
         </w:tc>
       </w:tr>
@@ -697,15 +839,16 @@
           <w:lang w:val="en-GB"/>
         </w:rPr>
       </w:pPr>
-      <w:bookmarkStart w:id="1" w:name="_Toc22755562"/>
+      <w:bookmarkStart w:id="0" w:name="_Toc22755562"/>
       <w:r>
         <w:rPr>
           <w:rFonts w:ascii="Verdana" w:hAnsi="Verdana"/>
           <w:lang w:val="en-GB"/>
         </w:rPr>
+        <w:lastRenderedPageBreak/>
         <w:t>CONTENT</w:t>
       </w:r>
-      <w:bookmarkEnd w:id="1"/>
+      <w:bookmarkEnd w:id="0"/>
     </w:p>
     <w:p>
       <w:pPr>
@@ -730,7 +873,7 @@
           <w:lang w:val="fi-FI"/>
         </w:rPr>
       </w:pPr>
-      <w:bookmarkStart w:id="2" w:name="_Toc22755563"/>
+      <w:bookmarkStart w:id="1" w:name="_Toc22755563"/>
       <w:r>
         <w:rPr>
           <w:rFonts w:ascii="Verdana" w:hAnsi="Verdana"/>
@@ -749,7 +892,7 @@
         </w:rPr>
         <w:t>CT DESCRIPTION</w:t>
       </w:r>
-      <w:bookmarkEnd w:id="2"/>
+      <w:bookmarkEnd w:id="1"/>
     </w:p>
     <w:p>
       <w:pPr>
@@ -762,43 +905,21 @@
         <w:rPr>
           <w:lang w:val="en-US"/>
         </w:rPr>
-        <w:t>The project is part of a software engineer study plan.</w:t>
-      </w:r>
+        <w:t xml:space="preserve">The project is part of a software engineer study plan. The project team aimed to develop software used to simulate the functionality of the ATM. The software connects to the database of the bank service and provides an interface to the bank account of the user identified by ID-card number and PIN-code. After reading the card and entering the PIN, the user </w:t>
+      </w:r>
+      <w:proofErr w:type="gramStart"/>
       <w:r>
         <w:rPr>
           <w:lang w:val="en-US"/>
         </w:rPr>
-        <w:t xml:space="preserve"> </w:t>
-      </w:r>
+        <w:t>is able to</w:t>
+      </w:r>
+      <w:proofErr w:type="gramEnd"/>
       <w:r>
         <w:rPr>
           <w:lang w:val="en-US"/>
         </w:rPr>
-        <w:t>The project team aimed to develop software used to simulate the functionality of the ATM. The software connects to the database of the bank service and provides an interface to the bank account of the user identified by ID-card number and PIN-code. After reading the card and entering the PIN, user is able to withdraw or deposit money</w:t>
-      </w:r>
-      <w:r>
-        <w:rPr>
-          <w:lang w:val="en-US"/>
-        </w:rPr>
-        <w:t xml:space="preserve">, </w:t>
-      </w:r>
-      <w:r>
-        <w:rPr>
-          <w:lang w:val="en-US"/>
-        </w:rPr>
-        <w:t>view previous account events</w:t>
-      </w:r>
-      <w:r>
-        <w:rPr>
-          <w:lang w:val="en-US"/>
-        </w:rPr>
-        <w:t xml:space="preserve"> and pay bills</w:t>
-      </w:r>
-      <w:r>
-        <w:rPr>
-          <w:lang w:val="en-US"/>
-        </w:rPr>
-        <w:t>.</w:t>
+        <w:t xml:space="preserve"> withdraw or deposit money, view previous account events, and pay bills.</w:t>
       </w:r>
     </w:p>
     <w:p>
@@ -816,7 +937,7 @@
           <w:lang w:val="fi-FI"/>
         </w:rPr>
       </w:pPr>
-      <w:bookmarkStart w:id="3" w:name="_Toc22755564"/>
+      <w:bookmarkStart w:id="2" w:name="_Toc22755564"/>
       <w:r>
         <w:rPr>
           <w:rFonts w:ascii="Verdana" w:hAnsi="Verdana"/>
@@ -835,7 +956,7 @@
         </w:rPr>
         <w:t>CT SCHEDULE AND OUTCOMES</w:t>
       </w:r>
-      <w:bookmarkEnd w:id="3"/>
+      <w:bookmarkEnd w:id="2"/>
     </w:p>
     <w:p>
       <w:pPr>
@@ -848,19 +969,7 @@
         <w:rPr>
           <w:lang w:val="en-US"/>
         </w:rPr>
-        <w:t>Project had 4 weeks schedule a</w:t>
-      </w:r>
-      <w:r>
-        <w:rPr>
-          <w:lang w:val="en-US"/>
-        </w:rPr>
-        <w:t xml:space="preserve">nd was finished in time. </w:t>
-      </w:r>
-      <w:r>
-        <w:rPr>
-          <w:lang w:val="en-US"/>
-        </w:rPr>
-        <w:t>The software works as it is supposed to. The user can login to the bank interface by providing a valid bank card and PIN-code. After logging in, the user can perform the specific ATM operations.</w:t>
+        <w:t>The project had four weeks schedule and was finished in time. The software works as it is supposed to. The user can log in to the bank interface by providing a valid bank card and PIN-code. After logging in, the user can perform the specific ATM operations. Along with the working program, a lot of documentation was created to help to describe the core functionality and structure of the system.</w:t>
       </w:r>
     </w:p>
     <w:p>
@@ -919,18 +1028,7 @@
           <w:szCs w:val="24"/>
           <w:lang w:val="en"/>
         </w:rPr>
-        <w:t>At first</w:t>
-      </w:r>
-      <w:r>
-        <w:rPr>
-          <w:rFonts w:ascii="Times New Roman" w:hAnsi="Times New Roman" w:cs="Times New Roman"/>
-          <w:bCs/>
-          <w:color w:val="222222"/>
-          <w:sz w:val="24"/>
-          <w:szCs w:val="24"/>
-          <w:lang w:val="en"/>
-        </w:rPr>
-        <w:t xml:space="preserve"> the project had some difficulties getting started due to lack of guidance. However once we got the project started and had some sort of foundation, everything went quite smoothly forward.</w:t>
+        <w:t>At first, the project had some difficulties getting started due to a lack of guidance. However, once we got the project started and had some foundation, everything went forward quite smoothly. There could have been more communication between the team members, but in the end, everyone got to implement a feature available in the final application.</w:t>
       </w:r>
     </w:p>
     <w:p>
@@ -948,7 +1046,7 @@
           <w:lang w:val="en-US"/>
         </w:rPr>
       </w:pPr>
-      <w:bookmarkStart w:id="4" w:name="_Toc22755565"/>
+      <w:bookmarkStart w:id="3" w:name="_Toc22755565"/>
       <w:r>
         <w:rPr>
           <w:rFonts w:ascii="Verdana" w:hAnsi="Verdana"/>
@@ -958,7 +1056,7 @@
         </w:rPr>
         <w:t>EXPERIENCE OF USED TOOLS</w:t>
       </w:r>
-      <w:bookmarkEnd w:id="4"/>
+      <w:bookmarkEnd w:id="3"/>
     </w:p>
     <w:p>
       <w:pPr>
@@ -971,13 +1069,33 @@
         <w:rPr>
           <w:lang w:val="en-US"/>
         </w:rPr>
-        <w:t xml:space="preserve">Qt Creator had some issues with drivers and other plugins, but they got solved. </w:t>
-      </w:r>
+        <w:t xml:space="preserve">Qt Creator had some issues with drivers and other plugins, but they got solved. Git also had some merging conflicts. MYSQL-workbench, RFID-reader, and </w:t>
+      </w:r>
+      <w:proofErr w:type="spellStart"/>
       <w:r>
         <w:rPr>
           <w:lang w:val="en-US"/>
         </w:rPr>
-        <w:t>Git also had some merging conflicts. MYSQL-workbench, RFID-reader and StarUML worked as intended.</w:t>
+        <w:t>StarUML</w:t>
+      </w:r>
+      <w:proofErr w:type="spellEnd"/>
+      <w:r>
+        <w:rPr>
+          <w:lang w:val="en-US"/>
+        </w:rPr>
+        <w:t xml:space="preserve"> worked as intended</w:t>
+      </w:r>
+      <w:r>
+        <w:rPr>
+          <w:lang w:val="en-US"/>
+        </w:rPr>
+        <w:t>.</w:t>
+      </w:r>
+      <w:r>
+        <w:rPr>
+          <w:lang w:val="en-US"/>
+        </w:rPr>
+        <w:t xml:space="preserve"> </w:t>
       </w:r>
     </w:p>
     <w:p>
@@ -1036,7 +1154,7 @@
           <w:szCs w:val="24"/>
           <w:lang w:val="en-US"/>
         </w:rPr>
-        <w:t>E</w:t>
+        <w:t>Every expectation was met and even surpassed. Required core function</w:t>
       </w:r>
       <w:r>
         <w:rPr>
@@ -1047,7 +1165,7 @@
           <w:szCs w:val="24"/>
           <w:lang w:val="en-US"/>
         </w:rPr>
-        <w:t>very expectation was met</w:t>
+        <w:t>ality works as expected</w:t>
       </w:r>
       <w:r>
         <w:rPr>
@@ -1058,7 +1176,18 @@
           <w:szCs w:val="24"/>
           <w:lang w:val="en-US"/>
         </w:rPr>
-        <w:t xml:space="preserve"> and even surpassed. Required core functions work and bonus features are also added.</w:t>
+        <w:t>, and some bonus features were also added.</w:t>
+      </w:r>
+      <w:r>
+        <w:rPr>
+          <w:rFonts w:ascii="Times New Roman" w:hAnsi="Times New Roman" w:cs="Times New Roman"/>
+          <w:bCs/>
+          <w:color w:val="222222"/>
+          <w:sz w:val="24"/>
+          <w:szCs w:val="24"/>
+          <w:lang w:val="en-US"/>
+        </w:rPr>
+        <w:t xml:space="preserve"> </w:t>
       </w:r>
     </w:p>
     <w:p>
@@ -1090,7 +1219,21 @@
           <w:szCs w:val="24"/>
           <w:lang w:val="en"/>
         </w:rPr>
-        <w:t>PERSONAL EXPERIENCES AND LEARNING</w:t>
+        <w:t xml:space="preserve">PERSONAL EXPERIENCES </w:t>
+      </w:r>
+      <w:bookmarkStart w:id="4" w:name="_GoBack"/>
+      <w:bookmarkEnd w:id="4"/>
+      <w:r>
+        <w:rPr>
+          <w:rFonts w:ascii="Verdana" w:hAnsi="Verdana"/>
+          <w:b/>
+          <w:bCs/>
+          <w:color w:val="222222"/>
+          <w:sz w:val="24"/>
+          <w:szCs w:val="24"/>
+          <w:lang w:val="en"/>
+        </w:rPr>
+        <w:t>AND LEARNING</w:t>
       </w:r>
     </w:p>
     <w:p>
@@ -1117,7 +1260,18 @@
           <w:szCs w:val="24"/>
           <w:lang w:val="en-US"/>
         </w:rPr>
-        <w:t>The project offered an excellent insight into the documentation and the whole development process. It also provided a great overview about the Qt Application framework.</w:t>
+        <w:t>The project offered excellent insight into the documentation and the whole development process. It also provided an excellent overview of the Qt application framework</w:t>
+      </w:r>
+      <w:r>
+        <w:rPr>
+          <w:rFonts w:ascii="Times New Roman" w:hAnsi="Times New Roman" w:cs="Times New Roman"/>
+          <w:bCs/>
+          <w:color w:val="222222"/>
+          <w:sz w:val="24"/>
+          <w:szCs w:val="24"/>
+          <w:lang w:val="en-US"/>
+        </w:rPr>
+        <w:t>. Also, a lot of good design practices were learned by trial-and-error.</w:t>
       </w:r>
     </w:p>
     <w:p>
@@ -1176,8 +1330,9 @@
           <w:szCs w:val="24"/>
           <w:lang w:val="en"/>
         </w:rPr>
-        <w:t>GitHub and its usage through Git went more in-depth</w:t>
-      </w:r>
+        <w:t xml:space="preserve">GitHub and its usage through Git went more in-depth than previously with </w:t>
+      </w:r>
+      <w:proofErr w:type="gramStart"/>
       <w:r>
         <w:rPr>
           <w:rFonts w:ascii="Times New Roman" w:hAnsi="Times New Roman" w:cs="Times New Roman"/>
@@ -1187,7 +1342,30 @@
           <w:szCs w:val="24"/>
           <w:lang w:val="en"/>
         </w:rPr>
-        <w:t xml:space="preserve"> than previously with all of its conflicts. Also slots and signals alongside timer and DLL functionality brought a lot of new valuable information.</w:t>
+        <w:t>all of</w:t>
+      </w:r>
+      <w:proofErr w:type="gramEnd"/>
+      <w:r>
+        <w:rPr>
+          <w:rFonts w:ascii="Times New Roman" w:hAnsi="Times New Roman" w:cs="Times New Roman"/>
+          <w:bCs/>
+          <w:color w:val="222222"/>
+          <w:sz w:val="24"/>
+          <w:szCs w:val="24"/>
+          <w:lang w:val="en"/>
+        </w:rPr>
+        <w:t xml:space="preserve"> its conflicts. Also, slots and signals alongside timer and DLL functionality brought a lot of new valuable information.</w:t>
+      </w:r>
+      <w:r>
+        <w:rPr>
+          <w:rFonts w:ascii="Times New Roman" w:hAnsi="Times New Roman" w:cs="Times New Roman"/>
+          <w:bCs/>
+          <w:color w:val="222222"/>
+          <w:sz w:val="24"/>
+          <w:szCs w:val="24"/>
+          <w:lang w:val="en"/>
+        </w:rPr>
+        <w:t xml:space="preserve"> </w:t>
       </w:r>
     </w:p>
     <w:p>
@@ -1276,7 +1454,25 @@
         <w:sz w:val="20"/>
         <w:lang w:val="fi-FI"/>
       </w:rPr>
-      <w:t>Project Closing Report</w:t>
+      <w:t xml:space="preserve">Project </w:t>
+    </w:r>
+    <w:proofErr w:type="spellStart"/>
+    <w:r>
+      <w:rPr>
+        <w:rFonts w:ascii="Verdana" w:hAnsi="Verdana"/>
+        <w:sz w:val="20"/>
+        <w:lang w:val="fi-FI"/>
+      </w:rPr>
+      <w:t>Closing</w:t>
+    </w:r>
+    <w:proofErr w:type="spellEnd"/>
+    <w:r>
+      <w:rPr>
+        <w:rFonts w:ascii="Verdana" w:hAnsi="Verdana"/>
+        <w:sz w:val="20"/>
+        <w:lang w:val="fi-FI"/>
+      </w:rPr>
+      <w:t xml:space="preserve"> Report</w:t>
     </w:r>
   </w:p>
 </w:ftr>
@@ -1721,6 +1917,7 @@
               <w:lang w:val="fi-FI"/>
             </w:rPr>
           </w:pPr>
+          <w:proofErr w:type="spellStart"/>
           <w:r>
             <w:rPr>
               <w:rFonts w:ascii="Verdana" w:hAnsi="Verdana"/>
@@ -1728,6 +1925,7 @@
             </w:rPr>
             <w:t>Acceptor</w:t>
           </w:r>
+          <w:proofErr w:type="spellEnd"/>
         </w:p>
         <w:p>
           <w:pPr>
@@ -1751,6 +1949,7 @@
               <w:lang w:val="fi-FI"/>
             </w:rPr>
           </w:pPr>
+          <w:proofErr w:type="spellStart"/>
           <w:r>
             <w:rPr>
               <w:rFonts w:ascii="Verdana" w:hAnsi="Verdana"/>
@@ -1758,6 +1957,7 @@
             </w:rPr>
             <w:t>Created</w:t>
           </w:r>
+          <w:proofErr w:type="spellEnd"/>
         </w:p>
         <w:p>
           <w:pPr>
@@ -1861,6 +2061,7 @@
               <w:lang w:val="fi-FI"/>
             </w:rPr>
           </w:pPr>
+          <w:proofErr w:type="spellStart"/>
           <w:r>
             <w:rPr>
               <w:rFonts w:ascii="Verdana" w:hAnsi="Verdana"/>
@@ -1868,6 +2069,7 @@
             </w:rPr>
             <w:t>Stored</w:t>
           </w:r>
+          <w:proofErr w:type="spellEnd"/>
         </w:p>
         <w:p>
           <w:pPr>
@@ -1893,6 +2095,7 @@
               <w:lang w:val="fi-FI"/>
             </w:rPr>
           </w:pPr>
+          <w:proofErr w:type="spellStart"/>
           <w:r>
             <w:rPr>
               <w:rFonts w:ascii="Verdana" w:hAnsi="Verdana"/>
@@ -1900,6 +2103,7 @@
             </w:rPr>
             <w:t>Printed</w:t>
           </w:r>
+          <w:proofErr w:type="spellEnd"/>
         </w:p>
         <w:p>
           <w:pPr>
@@ -2153,6 +2357,7 @@
     <w:lsdException w:name="Emphasis" w:qFormat="1"/>
     <w:lsdException w:name="HTML Preformatted" w:uiPriority="99"/>
     <w:lsdException w:name="HTML Variable" w:semiHidden="1" w:unhideWhenUsed="1"/>
+    <w:lsdException w:name="Normal Table" w:semiHidden="1" w:unhideWhenUsed="1"/>
     <w:lsdException w:name="Outline List 3" w:semiHidden="1" w:unhideWhenUsed="1"/>
     <w:lsdException w:name="Table Simple 1" w:semiHidden="1" w:unhideWhenUsed="1"/>
     <w:lsdException w:name="Table Simple 2" w:semiHidden="1" w:unhideWhenUsed="1"/>
@@ -2195,7 +2400,9 @@
     <w:lsdException w:name="Table Subtle 2" w:semiHidden="1" w:unhideWhenUsed="1"/>
     <w:lsdException w:name="Table Web 1" w:semiHidden="1" w:unhideWhenUsed="1"/>
     <w:lsdException w:name="Table Web 2" w:semiHidden="1" w:unhideWhenUsed="1"/>
+    <w:lsdException w:name="Table Web 3" w:semiHidden="1" w:unhideWhenUsed="1"/>
     <w:lsdException w:name="Balloon Text" w:semiHidden="1" w:unhideWhenUsed="1"/>
+    <w:lsdException w:name="Table Theme" w:semiHidden="1" w:unhideWhenUsed="1"/>
     <w:lsdException w:name="Placeholder Text" w:semiHidden="1" w:uiPriority="99"/>
     <w:lsdException w:name="No Spacing" w:uiPriority="1" w:qFormat="1"/>
     <w:lsdException w:name="Light Shading" w:uiPriority="60"/>

</xml_diff>